<commit_message>
Final set of files.
</commit_message>
<xml_diff>
--- a/Analysis Questions.docx
+++ b/Analysis Questions.docx
@@ -265,7 +265,7 @@
                   </wp:anchor>
                 </w:drawing>
               </mc:Choice>
-              <mc:Fallback xmlns:w16se="http://schemas.microsoft.com/office/word/2015/wordml/symex" xmlns:w16cid="http://schemas.microsoft.com/office/word/2016/wordml/cid" xmlns:am3d="http://schemas.microsoft.com/office/drawing/2017/model3d" xmlns:aink="http://schemas.microsoft.com/office/drawing/2016/ink" xmlns:cx8="http://schemas.microsoft.com/office/drawing/2016/5/14/chartex" xmlns:cx7="http://schemas.microsoft.com/office/drawing/2016/5/13/chartex" xmlns:cx6="http://schemas.microsoft.com/office/drawing/2016/5/12/chartex" xmlns:cx5="http://schemas.microsoft.com/office/drawing/2016/5/11/chartex" xmlns:cx4="http://schemas.microsoft.com/office/drawing/2016/5/10/chartex" xmlns:cx3="http://schemas.microsoft.com/office/drawing/2016/5/9/chartex" xmlns:cx2="http://schemas.microsoft.com/office/drawing/2015/10/21/chartex" xmlns:cx1="http://schemas.microsoft.com/office/drawing/2015/9/8/chartex" xmlns:cx="http://schemas.microsoft.com/office/drawing/2014/chartex">
+              <mc:Fallback xmlns:cx="http://schemas.microsoft.com/office/drawing/2014/chartex" xmlns:cx1="http://schemas.microsoft.com/office/drawing/2015/9/8/chartex" xmlns:cx2="http://schemas.microsoft.com/office/drawing/2015/10/21/chartex" xmlns:cx3="http://schemas.microsoft.com/office/drawing/2016/5/9/chartex" xmlns:cx4="http://schemas.microsoft.com/office/drawing/2016/5/10/chartex" xmlns:cx5="http://schemas.microsoft.com/office/drawing/2016/5/11/chartex" xmlns:cx6="http://schemas.microsoft.com/office/drawing/2016/5/12/chartex" xmlns:cx7="http://schemas.microsoft.com/office/drawing/2016/5/13/chartex" xmlns:cx8="http://schemas.microsoft.com/office/drawing/2016/5/14/chartex" xmlns:aink="http://schemas.microsoft.com/office/drawing/2016/ink" xmlns:am3d="http://schemas.microsoft.com/office/drawing/2017/model3d" xmlns:w16cid="http://schemas.microsoft.com/office/word/2016/wordml/cid" xmlns:w16se="http://schemas.microsoft.com/office/word/2015/wordml/symex">
                 <w:pict>
                   <v:group w14:anchorId="79C5B0D5" id="Group 149" o:spid="_x0000_s1026" style="position:absolute;margin-left:0;margin-top:0;width:8in;height:95.7pt;z-index:251668480;mso-width-percent:941;mso-height-percent:121;mso-top-percent:23;mso-position-horizontal:center;mso-position-horizontal-relative:page;mso-position-vertical-relative:page;mso-width-percent:941;mso-height-percent:121;mso-top-percent:23" coordorigin="" coordsize="73152,12161" o:gfxdata="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">
                     <v:shape id="Rectangle 51" o:spid="_x0000_s1027" style="position:absolute;width:73152;height:11303;visibility:visible;mso-wrap-style:square;v-text-anchor:middle" coordsize="7312660,1129665" o:gfxdata="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" path="m,l7312660,r,1129665l3619500,733425,,1091565,,xe" fillcolor="#5b9bd5 [3204]" stroked="f" strokeweight="1pt">
@@ -436,7 +436,7 @@
                   </wp:anchor>
                 </w:drawing>
               </mc:Choice>
-              <mc:Fallback xmlns:w16se="http://schemas.microsoft.com/office/word/2015/wordml/symex" xmlns:w16cid="http://schemas.microsoft.com/office/word/2016/wordml/cid" xmlns:am3d="http://schemas.microsoft.com/office/drawing/2017/model3d" xmlns:aink="http://schemas.microsoft.com/office/drawing/2016/ink" xmlns:cx8="http://schemas.microsoft.com/office/drawing/2016/5/14/chartex" xmlns:cx7="http://schemas.microsoft.com/office/drawing/2016/5/13/chartex" xmlns:cx6="http://schemas.microsoft.com/office/drawing/2016/5/12/chartex" xmlns:cx5="http://schemas.microsoft.com/office/drawing/2016/5/11/chartex" xmlns:cx4="http://schemas.microsoft.com/office/drawing/2016/5/10/chartex" xmlns:cx3="http://schemas.microsoft.com/office/drawing/2016/5/9/chartex" xmlns:cx2="http://schemas.microsoft.com/office/drawing/2015/10/21/chartex" xmlns:cx1="http://schemas.microsoft.com/office/drawing/2015/9/8/chartex" xmlns:cx="http://schemas.microsoft.com/office/drawing/2014/chartex">
+              <mc:Fallback xmlns:cx="http://schemas.microsoft.com/office/drawing/2014/chartex" xmlns:cx1="http://schemas.microsoft.com/office/drawing/2015/9/8/chartex" xmlns:cx2="http://schemas.microsoft.com/office/drawing/2015/10/21/chartex" xmlns:cx3="http://schemas.microsoft.com/office/drawing/2016/5/9/chartex" xmlns:cx4="http://schemas.microsoft.com/office/drawing/2016/5/10/chartex" xmlns:cx5="http://schemas.microsoft.com/office/drawing/2016/5/11/chartex" xmlns:cx6="http://schemas.microsoft.com/office/drawing/2016/5/12/chartex" xmlns:cx7="http://schemas.microsoft.com/office/drawing/2016/5/13/chartex" xmlns:cx8="http://schemas.microsoft.com/office/drawing/2016/5/14/chartex" xmlns:aink="http://schemas.microsoft.com/office/drawing/2016/ink" xmlns:am3d="http://schemas.microsoft.com/office/drawing/2017/model3d" xmlns:w16cid="http://schemas.microsoft.com/office/word/2016/wordml/cid" xmlns:w16se="http://schemas.microsoft.com/office/word/2015/wordml/symex">
                 <w:pict>
                   <v:shapetype w14:anchorId="6C0ECB0B" id="_x0000_t202" coordsize="21600,21600" o:spt="202" path="m,l,21600r21600,l21600,xe">
                     <v:stroke joinstyle="miter"/>
@@ -798,10 +798,10 @@
       <w:r>
         <w:tab/>
       </w:r>
-      <w:bookmarkStart w:id="0" w:name="OLE_LINK1"/>
-      <w:bookmarkStart w:id="1" w:name="OLE_LINK2"/>
-      <w:bookmarkStart w:id="2" w:name="OLE_LINK3"/>
-      <w:bookmarkStart w:id="3" w:name="OLE_LINK4"/>
+      <w:bookmarkStart w:id="0" w:name="OLE_LINK3"/>
+      <w:bookmarkStart w:id="1" w:name="OLE_LINK4"/>
+      <w:bookmarkStart w:id="2" w:name="OLE_LINK1"/>
+      <w:bookmarkStart w:id="3" w:name="OLE_LINK2"/>
       <w:r>
         <w:t xml:space="preserve">The goal was to optimize the food and drink choices, and I made the assumption that you will want to provide </w:t>
       </w:r>
@@ -811,8 +811,8 @@
       <w:r>
         <w:t xml:space="preserve">, even if not preferred, to all party attendees. </w:t>
       </w:r>
-      <w:bookmarkEnd w:id="2"/>
-      <w:bookmarkEnd w:id="3"/>
+      <w:bookmarkEnd w:id="0"/>
+      <w:bookmarkEnd w:id="1"/>
     </w:p>
     <w:p/>
     <w:p>
@@ -1041,8 +1041,8 @@
         </w:rPr>
         <w:t>Print the results</w:t>
       </w:r>
-      <w:bookmarkEnd w:id="0"/>
-      <w:bookmarkEnd w:id="1"/>
+      <w:bookmarkEnd w:id="2"/>
+      <w:bookmarkEnd w:id="3"/>
     </w:p>
     <w:p>
       <w:pPr>
@@ -1056,8 +1056,6 @@
       <w:r>
         <w:t>For more information regarding the algorithm, refer to “More Details on the Algorithm” at the bottom of this document.</w:t>
       </w:r>
-      <w:bookmarkStart w:id="4" w:name="_GoBack"/>
-      <w:bookmarkEnd w:id="4"/>
     </w:p>
     <w:p>
       <w:r>
@@ -1118,6 +1116,21 @@
     </w:p>
     <w:p/>
     <w:p>
+      <w:r>
+        <w:t xml:space="preserve">All the following test cases were run with preferences file “people0.txt”, food file “foods.txt”, and drinks file “drinks.txt”. </w:t>
+      </w:r>
+      <w:r>
+        <w:t xml:space="preserve">The food and drinks files can be found </w:t>
+      </w:r>
+      <w:r>
+        <w:t>in the “Testing” folder of the repository</w:t>
+      </w:r>
+      <w:r>
+        <w:t>. The preferences file can be found within the “Test Case Preferences” folder inside “Testing”.</w:t>
+      </w:r>
+    </w:p>
+    <w:p/>
+    <w:p>
       <w:pPr>
         <w:pStyle w:val="ListParagraph"/>
         <w:numPr>
@@ -1203,31 +1216,38 @@
         <w:pStyle w:val="ListParagraph"/>
         <w:ind w:left="1080"/>
       </w:pPr>
+    </w:p>
+    <w:p>
+      <w:pPr>
+        <w:rPr>
+          <w:b/>
+        </w:rPr>
+      </w:pPr>
       <w:r>
         <w:rPr>
           <w:noProof/>
         </w:rPr>
         <w:drawing>
-          <wp:anchor distT="0" distB="0" distL="114300" distR="114300" simplePos="0" relativeHeight="251659264" behindDoc="0" locked="0" layoutInCell="1" allowOverlap="1" wp14:anchorId="048C578F" wp14:editId="3D26B262">
+          <wp:anchor distT="0" distB="0" distL="114300" distR="114300" simplePos="0" relativeHeight="251670528" behindDoc="0" locked="0" layoutInCell="1" allowOverlap="1" wp14:anchorId="53D99E69" wp14:editId="794DD296">
             <wp:simplePos x="0" y="0"/>
             <wp:positionH relativeFrom="column">
-              <wp:posOffset>852805</wp:posOffset>
+              <wp:posOffset>622935</wp:posOffset>
             </wp:positionH>
             <wp:positionV relativeFrom="paragraph">
-              <wp:posOffset>153670</wp:posOffset>
+              <wp:posOffset>47625</wp:posOffset>
             </wp:positionV>
-            <wp:extent cx="4617720" cy="2633345"/>
-            <wp:effectExtent l="0" t="0" r="5080" b="8255"/>
+            <wp:extent cx="5137150" cy="2931160"/>
+            <wp:effectExtent l="0" t="0" r="0" b="0"/>
             <wp:wrapTight wrapText="bothSides">
               <wp:wrapPolygon edited="0">
                 <wp:start x="0" y="0"/>
-                <wp:lineTo x="0" y="21459"/>
-                <wp:lineTo x="21505" y="21459"/>
-                <wp:lineTo x="21505" y="0"/>
+                <wp:lineTo x="0" y="21338"/>
+                <wp:lineTo x="21467" y="21338"/>
+                <wp:lineTo x="21467" y="0"/>
                 <wp:lineTo x="0" y="0"/>
               </wp:wrapPolygon>
             </wp:wrapTight>
-            <wp:docPr id="1" name="Picture 1" descr="../Screen%20Shot%202017-11-02%20at%2012.36.05%20AM.png"/>
+            <wp:docPr id="6" name="Picture 6" descr="../Screen%20Shot%202017-11-02%20at%201.18.20%20PM.png"/>
             <wp:cNvGraphicFramePr>
               <a:graphicFrameLocks xmlns:a="http://schemas.openxmlformats.org/drawingml/2006/main" noChangeAspect="1"/>
             </wp:cNvGraphicFramePr>
@@ -1235,7 +1255,7 @@
               <a:graphicData uri="http://schemas.openxmlformats.org/drawingml/2006/picture">
                 <pic:pic xmlns:pic="http://schemas.openxmlformats.org/drawingml/2006/picture">
                   <pic:nvPicPr>
-                    <pic:cNvPr id="0" name="Picture 1" descr="../Screen%20Shot%202017-11-02%20at%2012.36.05%20AM.png"/>
+                    <pic:cNvPr id="0" name="Picture 1" descr="../Screen%20Shot%202017-11-02%20at%201.18.20%20PM.png"/>
                     <pic:cNvPicPr>
                       <a:picLocks noChangeAspect="1" noChangeArrowheads="1"/>
                     </pic:cNvPicPr>
@@ -1256,7 +1276,7 @@
                   <pic:spPr bwMode="auto">
                     <a:xfrm>
                       <a:off x="0" y="0"/>
-                      <a:ext cx="4617720" cy="2633345"/>
+                      <a:ext cx="5137150" cy="2931160"/>
                     </a:xfrm>
                     <a:prstGeom prst="rect">
                       <a:avLst/>
@@ -1285,13 +1305,6 @@
           <w:b/>
         </w:rPr>
       </w:pPr>
-    </w:p>
-    <w:p>
-      <w:pPr>
-        <w:rPr>
-          <w:b/>
-        </w:rPr>
-      </w:pPr>
       <w:r>
         <w:rPr>
           <w:b/>
@@ -1353,37 +1366,31 @@
         <w:pStyle w:val="ListParagraph"/>
         <w:ind w:left="1080"/>
       </w:pPr>
-    </w:p>
-    <w:p>
-      <w:pPr>
-        <w:pStyle w:val="ListParagraph"/>
-        <w:ind w:left="1080"/>
-      </w:pPr>
       <w:r>
         <w:rPr>
           <w:noProof/>
         </w:rPr>
         <w:drawing>
-          <wp:anchor distT="0" distB="0" distL="114300" distR="114300" simplePos="0" relativeHeight="251658240" behindDoc="0" locked="0" layoutInCell="1" allowOverlap="1" wp14:anchorId="16ECDA5E" wp14:editId="54AF071E">
+          <wp:anchor distT="0" distB="0" distL="114300" distR="114300" simplePos="0" relativeHeight="251671552" behindDoc="0" locked="0" layoutInCell="1" allowOverlap="1" wp14:anchorId="7F5EDD43" wp14:editId="0FB85DDE">
             <wp:simplePos x="0" y="0"/>
             <wp:positionH relativeFrom="column">
-              <wp:posOffset>506004</wp:posOffset>
+              <wp:posOffset>398145</wp:posOffset>
             </wp:positionH>
             <wp:positionV relativeFrom="paragraph">
-              <wp:posOffset>272</wp:posOffset>
+              <wp:posOffset>217805</wp:posOffset>
             </wp:positionV>
-            <wp:extent cx="5330825" cy="3030855"/>
-            <wp:effectExtent l="0" t="0" r="3175" b="0"/>
+            <wp:extent cx="5481955" cy="3134360"/>
+            <wp:effectExtent l="0" t="0" r="4445" b="0"/>
             <wp:wrapTight wrapText="bothSides">
               <wp:wrapPolygon edited="0">
                 <wp:start x="0" y="0"/>
-                <wp:lineTo x="0" y="21360"/>
-                <wp:lineTo x="21510" y="21360"/>
-                <wp:lineTo x="21510" y="0"/>
+                <wp:lineTo x="0" y="21355"/>
+                <wp:lineTo x="21517" y="21355"/>
+                <wp:lineTo x="21517" y="0"/>
                 <wp:lineTo x="0" y="0"/>
               </wp:wrapPolygon>
             </wp:wrapTight>
-            <wp:docPr id="2" name="Picture 2" descr="../Screen%20Shot%202017-11-02%20at%2012.38.24%20AM.png"/>
+            <wp:docPr id="9" name="Picture 9" descr="../Screen%20Shot%202017-11-02%20at%201.19.25%20PM.png"/>
             <wp:cNvGraphicFramePr>
               <a:graphicFrameLocks xmlns:a="http://schemas.openxmlformats.org/drawingml/2006/main" noChangeAspect="1"/>
             </wp:cNvGraphicFramePr>
@@ -1391,7 +1398,7 @@
               <a:graphicData uri="http://schemas.openxmlformats.org/drawingml/2006/picture">
                 <pic:pic xmlns:pic="http://schemas.openxmlformats.org/drawingml/2006/picture">
                   <pic:nvPicPr>
-                    <pic:cNvPr id="0" name="Picture 2" descr="../Screen%20Shot%202017-11-02%20at%2012.38.24%20AM.png"/>
+                    <pic:cNvPr id="0" name="Picture 2" descr="../Screen%20Shot%202017-11-02%20at%201.19.25%20PM.png"/>
                     <pic:cNvPicPr>
                       <a:picLocks noChangeAspect="1" noChangeArrowheads="1"/>
                     </pic:cNvPicPr>
@@ -1412,7 +1419,7 @@
                   <pic:spPr bwMode="auto">
                     <a:xfrm>
                       <a:off x="0" y="0"/>
-                      <a:ext cx="5330825" cy="3030855"/>
+                      <a:ext cx="5481955" cy="3134360"/>
                     </a:xfrm>
                     <a:prstGeom prst="rect">
                       <a:avLst/>
@@ -1437,6 +1444,12 @@
     </w:p>
     <w:p>
       <w:pPr>
+        <w:pStyle w:val="ListParagraph"/>
+        <w:ind w:left="1080"/>
+      </w:pPr>
+    </w:p>
+    <w:p>
+      <w:pPr>
         <w:rPr>
           <w:b/>
         </w:rPr>
@@ -1528,26 +1541,26 @@
           <w:noProof/>
         </w:rPr>
         <w:drawing>
-          <wp:anchor distT="0" distB="0" distL="114300" distR="114300" simplePos="0" relativeHeight="251660288" behindDoc="0" locked="0" layoutInCell="1" allowOverlap="1" wp14:anchorId="164EC3D2" wp14:editId="60761923">
+          <wp:anchor distT="0" distB="0" distL="114300" distR="114300" simplePos="0" relativeHeight="251672576" behindDoc="0" locked="0" layoutInCell="1" allowOverlap="1" wp14:anchorId="452BC966" wp14:editId="46E5D54F">
             <wp:simplePos x="0" y="0"/>
             <wp:positionH relativeFrom="column">
-              <wp:posOffset>736600</wp:posOffset>
+              <wp:posOffset>617220</wp:posOffset>
             </wp:positionH>
             <wp:positionV relativeFrom="paragraph">
-              <wp:posOffset>226060</wp:posOffset>
+              <wp:posOffset>231140</wp:posOffset>
             </wp:positionV>
-            <wp:extent cx="4998085" cy="2860040"/>
-            <wp:effectExtent l="0" t="0" r="5715" b="10160"/>
+            <wp:extent cx="5326380" cy="3045460"/>
+            <wp:effectExtent l="0" t="0" r="7620" b="2540"/>
             <wp:wrapTight wrapText="bothSides">
               <wp:wrapPolygon edited="0">
                 <wp:start x="0" y="0"/>
-                <wp:lineTo x="0" y="21485"/>
-                <wp:lineTo x="21515" y="21485"/>
-                <wp:lineTo x="21515" y="0"/>
+                <wp:lineTo x="0" y="21438"/>
+                <wp:lineTo x="21528" y="21438"/>
+                <wp:lineTo x="21528" y="0"/>
                 <wp:lineTo x="0" y="0"/>
               </wp:wrapPolygon>
             </wp:wrapTight>
-            <wp:docPr id="3" name="Picture 3" descr="../Screen%20Shot%202017-11-02%20at%2012.38.48%20AM.png"/>
+            <wp:docPr id="10" name="Picture 10" descr="../Screen%20Shot%202017-11-02%20at%201.20.04%20PM.png"/>
             <wp:cNvGraphicFramePr>
               <a:graphicFrameLocks xmlns:a="http://schemas.openxmlformats.org/drawingml/2006/main" noChangeAspect="1"/>
             </wp:cNvGraphicFramePr>
@@ -1555,7 +1568,7 @@
               <a:graphicData uri="http://schemas.openxmlformats.org/drawingml/2006/picture">
                 <pic:pic xmlns:pic="http://schemas.openxmlformats.org/drawingml/2006/picture">
                   <pic:nvPicPr>
-                    <pic:cNvPr id="0" name="Picture 3" descr="../Screen%20Shot%202017-11-02%20at%2012.38.48%20AM.png"/>
+                    <pic:cNvPr id="0" name="Picture 3" descr="../Screen%20Shot%202017-11-02%20at%201.20.04%20PM.png"/>
                     <pic:cNvPicPr>
                       <a:picLocks noChangeAspect="1" noChangeArrowheads="1"/>
                     </pic:cNvPicPr>
@@ -1576,7 +1589,7 @@
                   <pic:spPr bwMode="auto">
                     <a:xfrm>
                       <a:off x="0" y="0"/>
-                      <a:ext cx="4998085" cy="2860040"/>
+                      <a:ext cx="5326380" cy="3045460"/>
                     </a:xfrm>
                     <a:prstGeom prst="rect">
                       <a:avLst/>
@@ -1604,45 +1617,32 @@
         <w:pStyle w:val="ListParagraph"/>
         <w:ind w:left="1080"/>
       </w:pPr>
-    </w:p>
-    <w:p>
-      <w:pPr>
-        <w:pStyle w:val="ListParagraph"/>
-        <w:ind w:left="1080"/>
-      </w:pPr>
-    </w:p>
-    <w:p>
-      <w:pPr>
-        <w:rPr>
-          <w:b/>
-        </w:rPr>
-      </w:pPr>
       <w:r>
         <w:rPr>
           <w:b/>
           <w:noProof/>
         </w:rPr>
         <w:drawing>
-          <wp:anchor distT="0" distB="0" distL="114300" distR="114300" simplePos="0" relativeHeight="251661312" behindDoc="0" locked="0" layoutInCell="1" allowOverlap="1" wp14:anchorId="6C0FBC23" wp14:editId="5F21230E">
+          <wp:anchor distT="0" distB="0" distL="114300" distR="114300" simplePos="0" relativeHeight="251674624" behindDoc="0" locked="0" layoutInCell="1" allowOverlap="1" wp14:anchorId="46EB6CE2" wp14:editId="6711DD27">
             <wp:simplePos x="0" y="0"/>
             <wp:positionH relativeFrom="column">
-              <wp:posOffset>742315</wp:posOffset>
+              <wp:posOffset>622935</wp:posOffset>
             </wp:positionH>
             <wp:positionV relativeFrom="paragraph">
-              <wp:posOffset>3334385</wp:posOffset>
+              <wp:posOffset>3357245</wp:posOffset>
             </wp:positionV>
-            <wp:extent cx="4973320" cy="2845435"/>
-            <wp:effectExtent l="0" t="0" r="5080" b="0"/>
+            <wp:extent cx="5401945" cy="3088640"/>
+            <wp:effectExtent l="0" t="0" r="8255" b="10160"/>
             <wp:wrapTight wrapText="bothSides">
               <wp:wrapPolygon edited="0">
                 <wp:start x="0" y="0"/>
-                <wp:lineTo x="0" y="21402"/>
-                <wp:lineTo x="21512" y="21402"/>
-                <wp:lineTo x="21512" y="0"/>
+                <wp:lineTo x="0" y="21493"/>
+                <wp:lineTo x="21531" y="21493"/>
+                <wp:lineTo x="21531" y="0"/>
                 <wp:lineTo x="0" y="0"/>
               </wp:wrapPolygon>
             </wp:wrapTight>
-            <wp:docPr id="5" name="Picture 5" descr="../Screen%20Shot%202017-11-02%20at%2012.39.07%20AM.png"/>
+            <wp:docPr id="11" name="Picture 11" descr="../Screen%20Shot%202017-11-02%20at%201.20.42%20PM.png"/>
             <wp:cNvGraphicFramePr>
               <a:graphicFrameLocks xmlns:a="http://schemas.openxmlformats.org/drawingml/2006/main" noChangeAspect="1"/>
             </wp:cNvGraphicFramePr>
@@ -1650,7 +1650,7 @@
               <a:graphicData uri="http://schemas.openxmlformats.org/drawingml/2006/picture">
                 <pic:pic xmlns:pic="http://schemas.openxmlformats.org/drawingml/2006/picture">
                   <pic:nvPicPr>
-                    <pic:cNvPr id="0" name="Picture 5" descr="../Screen%20Shot%202017-11-02%20at%2012.39.07%20AM.png"/>
+                    <pic:cNvPr id="0" name="Picture 4" descr="../Screen%20Shot%202017-11-02%20at%201.20.42%20PM.png"/>
                     <pic:cNvPicPr>
                       <a:picLocks noChangeAspect="1" noChangeArrowheads="1"/>
                     </pic:cNvPicPr>
@@ -1671,7 +1671,7 @@
                   <pic:spPr bwMode="auto">
                     <a:xfrm>
                       <a:off x="0" y="0"/>
-                      <a:ext cx="4973320" cy="2845435"/>
+                      <a:ext cx="5401945" cy="3088640"/>
                     </a:xfrm>
                     <a:prstGeom prst="rect">
                       <a:avLst/>
@@ -1693,12 +1693,13 @@
           </wp:anchor>
         </w:drawing>
       </w:r>
-      <w:r>
+    </w:p>
+    <w:p>
+      <w:pPr>
         <w:rPr>
           <w:b/>
         </w:rPr>
-        <w:br w:type="page"/>
-      </w:r>
+      </w:pPr>
     </w:p>
     <w:p>
       <w:pPr>
@@ -1751,31 +1752,37 @@
         <w:pStyle w:val="ListParagraph"/>
         <w:ind w:left="1080"/>
       </w:pPr>
+    </w:p>
+    <w:p>
+      <w:pPr>
+        <w:pStyle w:val="ListParagraph"/>
+        <w:ind w:left="1080"/>
+      </w:pPr>
       <w:r>
         <w:rPr>
           <w:noProof/>
         </w:rPr>
         <w:drawing>
-          <wp:anchor distT="0" distB="0" distL="114300" distR="114300" simplePos="0" relativeHeight="251669504" behindDoc="0" locked="0" layoutInCell="1" allowOverlap="1" wp14:anchorId="36A8C53F" wp14:editId="1AF386E1">
+          <wp:anchor distT="0" distB="0" distL="114300" distR="114300" simplePos="0" relativeHeight="251675648" behindDoc="0" locked="0" layoutInCell="1" allowOverlap="1" wp14:anchorId="7260CF36" wp14:editId="53CC6E09">
             <wp:simplePos x="0" y="0"/>
             <wp:positionH relativeFrom="column">
-              <wp:posOffset>165735</wp:posOffset>
+              <wp:posOffset>572135</wp:posOffset>
             </wp:positionH>
             <wp:positionV relativeFrom="paragraph">
-              <wp:posOffset>258445</wp:posOffset>
+              <wp:posOffset>186055</wp:posOffset>
             </wp:positionV>
-            <wp:extent cx="5930900" cy="3365500"/>
-            <wp:effectExtent l="0" t="0" r="12700" b="12700"/>
+            <wp:extent cx="5521960" cy="3157220"/>
+            <wp:effectExtent l="0" t="0" r="0" b="0"/>
             <wp:wrapTight wrapText="bothSides">
               <wp:wrapPolygon edited="0">
                 <wp:start x="0" y="0"/>
-                <wp:lineTo x="0" y="21518"/>
-                <wp:lineTo x="21554" y="21518"/>
-                <wp:lineTo x="21554" y="0"/>
+                <wp:lineTo x="0" y="21374"/>
+                <wp:lineTo x="21461" y="21374"/>
+                <wp:lineTo x="21461" y="0"/>
                 <wp:lineTo x="0" y="0"/>
               </wp:wrapPolygon>
             </wp:wrapTight>
-            <wp:docPr id="4" name="Picture 4" descr="../Screen%20Shot%202017-11-02%20at%201.18.00%20AM.png"/>
+            <wp:docPr id="13" name="Picture 13" descr="../Screen%20Shot%202017-11-02%20at%201.21.46%20PM.png"/>
             <wp:cNvGraphicFramePr>
               <a:graphicFrameLocks xmlns:a="http://schemas.openxmlformats.org/drawingml/2006/main" noChangeAspect="1"/>
             </wp:cNvGraphicFramePr>
@@ -1783,7 +1790,7 @@
               <a:graphicData uri="http://schemas.openxmlformats.org/drawingml/2006/picture">
                 <pic:pic xmlns:pic="http://schemas.openxmlformats.org/drawingml/2006/picture">
                   <pic:nvPicPr>
-                    <pic:cNvPr id="0" name="Picture 1" descr="../Screen%20Shot%202017-11-02%20at%201.18.00%20AM.png"/>
+                    <pic:cNvPr id="0" name="Picture 5" descr="../Screen%20Shot%202017-11-02%20at%201.21.46%20PM.png"/>
                     <pic:cNvPicPr>
                       <a:picLocks noChangeAspect="1" noChangeArrowheads="1"/>
                     </pic:cNvPicPr>
@@ -1804,7 +1811,7 @@
                   <pic:spPr bwMode="auto">
                     <a:xfrm>
                       <a:off x="0" y="0"/>
-                      <a:ext cx="5930900" cy="3365500"/>
+                      <a:ext cx="5521960" cy="3157220"/>
                     </a:xfrm>
                     <a:prstGeom prst="rect">
                       <a:avLst/>
@@ -1829,12 +1836,6 @@
     </w:p>
     <w:p>
       <w:pPr>
-        <w:pStyle w:val="ListParagraph"/>
-        <w:ind w:left="1080"/>
-      </w:pPr>
-    </w:p>
-    <w:p>
-      <w:pPr>
         <w:rPr>
           <w:b/>
         </w:rPr>
@@ -1901,7 +1902,12 @@
         <w:t>was correct for this test case.</w:t>
       </w:r>
       <w:r>
-        <w:t xml:space="preserve"> Also, notice that for greater budget values, the money left over increase, which signifies the algorithm accurately does not spend that money on more expensive items.</w:t>
+        <w:t xml:space="preserve"> Also, notice that for greater budget values, the money left over increase, wh</w:t>
+      </w:r>
+      <w:bookmarkStart w:id="4" w:name="_GoBack"/>
+      <w:bookmarkEnd w:id="4"/>
+      <w:r>
+        <w:t>ich signifies the algorithm accurately does not spend that money on more expensive items.</w:t>
       </w:r>
       <w:r>
         <w:t xml:space="preserve"> Output:</w:t>
@@ -1917,26 +1923,26 @@
           <w:noProof/>
         </w:rPr>
         <w:drawing>
-          <wp:anchor distT="0" distB="0" distL="114300" distR="114300" simplePos="0" relativeHeight="251662336" behindDoc="0" locked="0" layoutInCell="1" allowOverlap="1" wp14:anchorId="1D391EF5" wp14:editId="2F620F03">
+          <wp:anchor distT="0" distB="0" distL="114300" distR="114300" simplePos="0" relativeHeight="251676672" behindDoc="0" locked="0" layoutInCell="1" allowOverlap="1" wp14:anchorId="760FD9EC" wp14:editId="2EBAAF90">
             <wp:simplePos x="0" y="0"/>
             <wp:positionH relativeFrom="column">
-              <wp:posOffset>859503</wp:posOffset>
+              <wp:posOffset>621665</wp:posOffset>
             </wp:positionH>
             <wp:positionV relativeFrom="paragraph">
-              <wp:posOffset>55081</wp:posOffset>
+              <wp:posOffset>188595</wp:posOffset>
             </wp:positionV>
-            <wp:extent cx="4525645" cy="2589530"/>
-            <wp:effectExtent l="0" t="0" r="0" b="1270"/>
+            <wp:extent cx="5321935" cy="3020060"/>
+            <wp:effectExtent l="0" t="0" r="12065" b="2540"/>
             <wp:wrapTight wrapText="bothSides">
               <wp:wrapPolygon edited="0">
                 <wp:start x="0" y="0"/>
-                <wp:lineTo x="0" y="21399"/>
-                <wp:lineTo x="21458" y="21399"/>
-                <wp:lineTo x="21458" y="0"/>
+                <wp:lineTo x="0" y="21437"/>
+                <wp:lineTo x="21546" y="21437"/>
+                <wp:lineTo x="21546" y="0"/>
                 <wp:lineTo x="0" y="0"/>
               </wp:wrapPolygon>
             </wp:wrapTight>
-            <wp:docPr id="7" name="Picture 7" descr="../Screen%20Shot%202017-11-02%20at%2012.49.03%20AM.png"/>
+            <wp:docPr id="14" name="Picture 14" descr="../Screen%20Shot%202017-11-02%20at%201.22.28%20PM.png"/>
             <wp:cNvGraphicFramePr>
               <a:graphicFrameLocks xmlns:a="http://schemas.openxmlformats.org/drawingml/2006/main" noChangeAspect="1"/>
             </wp:cNvGraphicFramePr>
@@ -1944,7 +1950,7 @@
               <a:graphicData uri="http://schemas.openxmlformats.org/drawingml/2006/picture">
                 <pic:pic xmlns:pic="http://schemas.openxmlformats.org/drawingml/2006/picture">
                   <pic:nvPicPr>
-                    <pic:cNvPr id="0" name="Picture 7" descr="../Screen%20Shot%202017-11-02%20at%2012.49.03%20AM.png"/>
+                    <pic:cNvPr id="0" name="Picture 6" descr="../Screen%20Shot%202017-11-02%20at%201.22.28%20PM.png"/>
                     <pic:cNvPicPr>
                       <a:picLocks noChangeAspect="1" noChangeArrowheads="1"/>
                     </pic:cNvPicPr>
@@ -1965,7 +1971,7 @@
                   <pic:spPr bwMode="auto">
                     <a:xfrm>
                       <a:off x="0" y="0"/>
-                      <a:ext cx="4525645" cy="2589530"/>
+                      <a:ext cx="5321935" cy="3020060"/>
                     </a:xfrm>
                     <a:prstGeom prst="rect">
                       <a:avLst/>
@@ -2000,88 +2006,32 @@
           <w:u w:val="single"/>
         </w:rPr>
       </w:pPr>
-    </w:p>
-    <w:p>
-      <w:pPr>
-        <w:rPr>
-          <w:u w:val="single"/>
-        </w:rPr>
-      </w:pPr>
-    </w:p>
-    <w:p>
-      <w:pPr>
-        <w:rPr>
-          <w:u w:val="single"/>
-        </w:rPr>
-      </w:pPr>
-    </w:p>
-    <w:p>
-      <w:pPr>
-        <w:rPr>
-          <w:u w:val="single"/>
-        </w:rPr>
-      </w:pPr>
-    </w:p>
-    <w:p>
-      <w:pPr>
-        <w:rPr>
-          <w:u w:val="single"/>
-        </w:rPr>
-      </w:pPr>
-    </w:p>
-    <w:p>
-      <w:pPr>
-        <w:rPr>
-          <w:u w:val="single"/>
-        </w:rPr>
-      </w:pPr>
-    </w:p>
-    <w:p>
-      <w:pPr>
-        <w:rPr>
-          <w:u w:val="single"/>
-        </w:rPr>
-      </w:pPr>
-    </w:p>
-    <w:p>
-      <w:pPr>
-        <w:rPr>
-          <w:u w:val="single"/>
-        </w:rPr>
-      </w:pPr>
-    </w:p>
-    <w:p>
-      <w:pPr>
-        <w:rPr>
-          <w:u w:val="single"/>
-        </w:rPr>
-      </w:pPr>
       <w:r>
         <w:rPr>
           <w:noProof/>
           <w:u w:val="single"/>
         </w:rPr>
         <w:drawing>
-          <wp:anchor distT="0" distB="0" distL="114300" distR="114300" simplePos="0" relativeHeight="251663360" behindDoc="0" locked="0" layoutInCell="1" allowOverlap="1" wp14:anchorId="3E00E743" wp14:editId="2400C019">
+          <wp:anchor distT="0" distB="0" distL="114300" distR="114300" simplePos="0" relativeHeight="251677696" behindDoc="0" locked="0" layoutInCell="1" allowOverlap="1" wp14:anchorId="482D5D63" wp14:editId="64130386">
             <wp:simplePos x="0" y="0"/>
             <wp:positionH relativeFrom="column">
-              <wp:posOffset>731520</wp:posOffset>
+              <wp:posOffset>508000</wp:posOffset>
             </wp:positionH>
             <wp:positionV relativeFrom="paragraph">
-              <wp:posOffset>1414145</wp:posOffset>
+              <wp:posOffset>78105</wp:posOffset>
             </wp:positionV>
-            <wp:extent cx="4737735" cy="2710180"/>
-            <wp:effectExtent l="0" t="0" r="12065" b="7620"/>
+            <wp:extent cx="5487035" cy="3124835"/>
+            <wp:effectExtent l="0" t="0" r="0" b="0"/>
             <wp:wrapTight wrapText="bothSides">
               <wp:wrapPolygon edited="0">
                 <wp:start x="0" y="0"/>
-                <wp:lineTo x="0" y="21458"/>
-                <wp:lineTo x="21539" y="21458"/>
-                <wp:lineTo x="21539" y="0"/>
+                <wp:lineTo x="0" y="21420"/>
+                <wp:lineTo x="21498" y="21420"/>
+                <wp:lineTo x="21498" y="0"/>
                 <wp:lineTo x="0" y="0"/>
               </wp:wrapPolygon>
             </wp:wrapTight>
-            <wp:docPr id="8" name="Picture 8" descr="../Screen%20Shot%202017-11-02%20at%2012.48.46%20AM.png"/>
+            <wp:docPr id="15" name="Picture 15" descr="../Screen%20Shot%202017-11-02%20at%201.22.41%20PM.png"/>
             <wp:cNvGraphicFramePr>
               <a:graphicFrameLocks xmlns:a="http://schemas.openxmlformats.org/drawingml/2006/main" noChangeAspect="1"/>
             </wp:cNvGraphicFramePr>
@@ -2089,7 +2039,7 @@
               <a:graphicData uri="http://schemas.openxmlformats.org/drawingml/2006/picture">
                 <pic:pic xmlns:pic="http://schemas.openxmlformats.org/drawingml/2006/picture">
                   <pic:nvPicPr>
-                    <pic:cNvPr id="0" name="Picture 8" descr="../Screen%20Shot%202017-11-02%20at%2012.48.46%20AM.png"/>
+                    <pic:cNvPr id="0" name="Picture 7" descr="../Screen%20Shot%202017-11-02%20at%201.22.41%20PM.png"/>
                     <pic:cNvPicPr>
                       <a:picLocks noChangeAspect="1" noChangeArrowheads="1"/>
                     </pic:cNvPicPr>
@@ -2110,7 +2060,7 @@
                   <pic:spPr bwMode="auto">
                     <a:xfrm>
                       <a:off x="0" y="0"/>
-                      <a:ext cx="4737735" cy="2710180"/>
+                      <a:ext cx="5487035" cy="3124835"/>
                     </a:xfrm>
                     <a:prstGeom prst="rect">
                       <a:avLst/>
@@ -2132,6 +2082,62 @@
           </wp:anchor>
         </w:drawing>
       </w:r>
+    </w:p>
+    <w:p>
+      <w:pPr>
+        <w:rPr>
+          <w:u w:val="single"/>
+        </w:rPr>
+      </w:pPr>
+    </w:p>
+    <w:p>
+      <w:pPr>
+        <w:rPr>
+          <w:u w:val="single"/>
+        </w:rPr>
+      </w:pPr>
+    </w:p>
+    <w:p>
+      <w:pPr>
+        <w:rPr>
+          <w:u w:val="single"/>
+        </w:rPr>
+      </w:pPr>
+    </w:p>
+    <w:p>
+      <w:pPr>
+        <w:rPr>
+          <w:u w:val="single"/>
+        </w:rPr>
+      </w:pPr>
+    </w:p>
+    <w:p>
+      <w:pPr>
+        <w:rPr>
+          <w:u w:val="single"/>
+        </w:rPr>
+      </w:pPr>
+    </w:p>
+    <w:p>
+      <w:pPr>
+        <w:rPr>
+          <w:u w:val="single"/>
+        </w:rPr>
+      </w:pPr>
+    </w:p>
+    <w:p>
+      <w:pPr>
+        <w:rPr>
+          <w:u w:val="single"/>
+        </w:rPr>
+      </w:pPr>
+    </w:p>
+    <w:p>
+      <w:pPr>
+        <w:rPr>
+          <w:u w:val="single"/>
+        </w:rPr>
+      </w:pPr>
       <w:r>
         <w:rPr>
           <w:u w:val="single"/>
@@ -2264,16 +2270,7 @@
         <w:t xml:space="preserve"> </w:t>
       </w:r>
       <w:r>
-        <w:t>t</w:t>
-      </w:r>
-      <w:r>
-        <w:t xml:space="preserve">he goal </w:t>
-      </w:r>
-      <w:r>
-        <w:t>of optimizing</w:t>
-      </w:r>
-      <w:r>
-        <w:t xml:space="preserve"> the food and drink choices, </w:t>
+        <w:t xml:space="preserve">the goal of optimizing the food and drink choices, </w:t>
       </w:r>
       <w:r>
         <w:t xml:space="preserve">and the </w:t>

</xml_diff>